<commit_message>
editing PIPDriver [mid phalanx]
</commit_message>
<xml_diff>
--- a/NP 2024/MCPDriver/План работы.docx
+++ b/NP 2024/MCPDriver/План работы.docx
@@ -38,8 +38,274 @@
           <w:szCs w:val="28"/>
           <w:highlight w:val="yellow"/>
         </w:rPr>
-        <w:t>Параметрические 3D-модели Изделия в формате SOLIDWORKS (версия не выше 2023 SP4), в которых предусмотрена возможность изменения размеров протеза в соответствии с характеристиками кисти протезируемого человека</w:t>
-      </w:r>
+        <w:t>Параметрические 3D-модели Изделия в формате SOLIDWORKS (версия не выше 2023 SP4), в которых предусмотрена возможность изменения размеров протеза в соответствии с характеристиками кисти протезируемого человека:</w:t>
+      </w:r>
+    </w:p>
+    <w:p>
+      <w:pPr>
+        <w:rPr>
+          <w:rFonts w:ascii="Times New Roman" w:hAnsi="Times New Roman" w:cs="Times New Roman"/>
+          <w:sz w:val="28"/>
+          <w:szCs w:val="28"/>
+        </w:rPr>
+      </w:pPr>
+      <w:r>
+        <w:rPr>
+          <w:rFonts w:ascii="Times New Roman" w:hAnsi="Times New Roman" w:cs="Times New Roman"/>
+          <w:sz w:val="28"/>
+          <w:szCs w:val="28"/>
+          <w:u w:val="single"/>
+        </w:rPr>
+        <w:t>Детали механизма</w:t>
+      </w:r>
+      <w:r>
+        <w:rPr>
+          <w:rFonts w:ascii="Times New Roman" w:hAnsi="Times New Roman" w:cs="Times New Roman"/>
+          <w:sz w:val="28"/>
+          <w:szCs w:val="28"/>
+        </w:rPr>
+        <w:t xml:space="preserve"> (средней и дистальной фаланги) параметризации пока не подлежат (пока сложно понять, насколько это нужно и сильно ли влияет на работу протеза)</w:t>
+      </w:r>
+    </w:p>
+    <w:p>
+      <w:pPr>
+        <w:rPr>
+          <w:rFonts w:ascii="Times New Roman" w:hAnsi="Times New Roman" w:cs="Times New Roman"/>
+          <w:sz w:val="28"/>
+          <w:szCs w:val="28"/>
+        </w:rPr>
+      </w:pPr>
+      <w:r>
+        <w:rPr>
+          <w:rFonts w:ascii="Times New Roman" w:hAnsi="Times New Roman" w:cs="Times New Roman"/>
+          <w:sz w:val="28"/>
+          <w:szCs w:val="28"/>
+          <w:u w:val="single"/>
+        </w:rPr>
+        <w:t>Соединительные шатуны</w:t>
+      </w:r>
+      <w:r>
+        <w:rPr>
+          <w:rFonts w:ascii="Times New Roman" w:hAnsi="Times New Roman" w:cs="Times New Roman"/>
+          <w:sz w:val="28"/>
+          <w:szCs w:val="28"/>
+        </w:rPr>
+        <w:t>: для соединительных шатунов необходимо будет параметризировать межосевые расстояния. Геометрия подгоняется индивидуально под форму человеческой культи.</w:t>
+      </w:r>
+    </w:p>
+    <w:p>
+      <w:pPr>
+        <w:rPr>
+          <w:rFonts w:ascii="Times New Roman" w:hAnsi="Times New Roman" w:cs="Times New Roman"/>
+          <w:sz w:val="28"/>
+          <w:szCs w:val="28"/>
+        </w:rPr>
+      </w:pPr>
+      <w:r>
+        <w:rPr>
+          <w:rFonts w:ascii="Times New Roman" w:hAnsi="Times New Roman" w:cs="Times New Roman"/>
+          <w:sz w:val="28"/>
+          <w:szCs w:val="28"/>
+          <w:u w:val="single"/>
+        </w:rPr>
+        <w:t>Основание:</w:t>
+      </w:r>
+      <w:r>
+        <w:rPr>
+          <w:rFonts w:ascii="Times New Roman" w:hAnsi="Times New Roman" w:cs="Times New Roman"/>
+          <w:sz w:val="28"/>
+          <w:szCs w:val="28"/>
+        </w:rPr>
+        <w:t xml:space="preserve"> деталь полностью параметризирована под разные размеры рук =&gt; необходимо проверить схему параметризации.</w:t>
+      </w:r>
+    </w:p>
+    <w:p>
+      <w:pPr>
+        <w:rPr>
+          <w:rFonts w:ascii="Times New Roman" w:hAnsi="Times New Roman" w:cs="Times New Roman"/>
+          <w:sz w:val="28"/>
+          <w:szCs w:val="28"/>
+        </w:rPr>
+      </w:pPr>
+      <w:r>
+        <w:rPr>
+          <w:rFonts w:ascii="Times New Roman" w:hAnsi="Times New Roman" w:cs="Times New Roman"/>
+          <w:sz w:val="28"/>
+          <w:szCs w:val="28"/>
+          <w:u w:val="single"/>
+        </w:rPr>
+        <w:t>Дистальная фаланга</w:t>
+      </w:r>
+      <w:r>
+        <w:rPr>
+          <w:rFonts w:ascii="Times New Roman" w:hAnsi="Times New Roman" w:cs="Times New Roman"/>
+          <w:sz w:val="28"/>
+          <w:szCs w:val="28"/>
+        </w:rPr>
+        <w:t>: необходимо разработать параметризацию габаритов детали под разные размеры рук =</w:t>
+      </w:r>
+      <w:r>
+        <w:rPr>
+          <w:rFonts w:ascii="Times New Roman" w:hAnsi="Times New Roman" w:cs="Times New Roman"/>
+          <w:sz w:val="28"/>
+          <w:szCs w:val="28"/>
+        </w:rPr>
+        <w:t xml:space="preserve">&gt; </w:t>
+      </w:r>
+      <w:r>
+        <w:rPr>
+          <w:rFonts w:ascii="Times New Roman" w:hAnsi="Times New Roman" w:cs="Times New Roman"/>
+          <w:sz w:val="28"/>
+          <w:szCs w:val="28"/>
+        </w:rPr>
+        <w:t xml:space="preserve">параметризация ширины и длины детали </w:t>
+      </w:r>
+    </w:p>
+    <w:p>
+      <w:pPr>
+        <w:rPr>
+          <w:rFonts w:ascii="Times New Roman" w:hAnsi="Times New Roman" w:cs="Times New Roman"/>
+          <w:sz w:val="28"/>
+          <w:szCs w:val="28"/>
+        </w:rPr>
+      </w:pPr>
+      <w:r>
+        <w:rPr>
+          <w:rFonts w:ascii="Times New Roman" w:hAnsi="Times New Roman" w:cs="Times New Roman"/>
+          <w:sz w:val="28"/>
+          <w:szCs w:val="28"/>
+          <w:u w:val="single"/>
+        </w:rPr>
+        <w:t>Кольцо</w:t>
+      </w:r>
+      <w:r>
+        <w:rPr>
+          <w:rFonts w:ascii="Times New Roman" w:hAnsi="Times New Roman" w:cs="Times New Roman"/>
+          <w:sz w:val="28"/>
+          <w:szCs w:val="28"/>
+        </w:rPr>
+        <w:t>: уже имеется размерный ряд под разные размеры культи пальцев =</w:t>
+      </w:r>
+      <w:r>
+        <w:rPr>
+          <w:rFonts w:ascii="Times New Roman" w:hAnsi="Times New Roman" w:cs="Times New Roman"/>
+          <w:sz w:val="28"/>
+          <w:szCs w:val="28"/>
+        </w:rPr>
+        <w:t xml:space="preserve">&gt; </w:t>
+      </w:r>
+      <w:r>
+        <w:rPr>
+          <w:rFonts w:ascii="Times New Roman" w:hAnsi="Times New Roman" w:cs="Times New Roman"/>
+          <w:sz w:val="28"/>
+          <w:szCs w:val="28"/>
+        </w:rPr>
+        <w:t>доработать параметризацию, чтобы деталь корректно строилась под выбранный размерный ряд.</w:t>
+      </w:r>
+    </w:p>
+    <w:p>
+      <w:pPr>
+        <w:rPr>
+          <w:rFonts w:ascii="Times New Roman" w:hAnsi="Times New Roman" w:cs="Times New Roman"/>
+          <w:sz w:val="28"/>
+          <w:szCs w:val="28"/>
+        </w:rPr>
+      </w:pPr>
+      <w:r>
+        <w:rPr>
+          <w:rFonts w:ascii="Times New Roman" w:hAnsi="Times New Roman" w:cs="Times New Roman"/>
+          <w:sz w:val="28"/>
+          <w:szCs w:val="28"/>
+          <w:u w:val="single"/>
+        </w:rPr>
+        <w:t>Монтажная пла</w:t>
+      </w:r>
+      <w:r>
+        <w:rPr>
+          <w:rFonts w:ascii="Times New Roman" w:hAnsi="Times New Roman" w:cs="Times New Roman"/>
+          <w:sz w:val="28"/>
+          <w:szCs w:val="28"/>
+          <w:u w:val="single"/>
+        </w:rPr>
+        <w:t>с</w:t>
+      </w:r>
+      <w:r>
+        <w:rPr>
+          <w:rFonts w:ascii="Times New Roman" w:hAnsi="Times New Roman" w:cs="Times New Roman"/>
+          <w:sz w:val="28"/>
+          <w:szCs w:val="28"/>
+          <w:u w:val="single"/>
+        </w:rPr>
+        <w:t>тина</w:t>
+      </w:r>
+      <w:r>
+        <w:rPr>
+          <w:rFonts w:ascii="Times New Roman" w:hAnsi="Times New Roman" w:cs="Times New Roman"/>
+          <w:sz w:val="28"/>
+          <w:szCs w:val="28"/>
+        </w:rPr>
+        <w:t xml:space="preserve"> (</w:t>
+      </w:r>
+      <w:r>
+        <w:rPr>
+          <w:rFonts w:ascii="Times New Roman" w:hAnsi="Times New Roman" w:cs="Times New Roman"/>
+          <w:sz w:val="28"/>
+          <w:szCs w:val="28"/>
+          <w:lang w:val="en-US"/>
+        </w:rPr>
+        <w:t>Wrist</w:t>
+      </w:r>
+      <w:r>
+        <w:rPr>
+          <w:rFonts w:ascii="Times New Roman" w:hAnsi="Times New Roman" w:cs="Times New Roman"/>
+          <w:sz w:val="28"/>
+          <w:szCs w:val="28"/>
+        </w:rPr>
+        <w:t xml:space="preserve"> </w:t>
+      </w:r>
+      <w:r>
+        <w:rPr>
+          <w:rFonts w:ascii="Times New Roman" w:hAnsi="Times New Roman" w:cs="Times New Roman"/>
+          <w:sz w:val="28"/>
+          <w:szCs w:val="28"/>
+          <w:lang w:val="en-US"/>
+        </w:rPr>
+        <w:t>plate</w:t>
+      </w:r>
+      <w:r>
+        <w:rPr>
+          <w:rFonts w:ascii="Times New Roman" w:hAnsi="Times New Roman" w:cs="Times New Roman"/>
+          <w:sz w:val="28"/>
+          <w:szCs w:val="28"/>
+        </w:rPr>
+        <w:t xml:space="preserve">): </w:t>
+      </w:r>
+    </w:p>
+    <w:p>
+      <w:pPr>
+        <w:rPr>
+          <w:rFonts w:ascii="Times New Roman" w:hAnsi="Times New Roman" w:cs="Times New Roman"/>
+          <w:sz w:val="28"/>
+          <w:szCs w:val="28"/>
+        </w:rPr>
+      </w:pPr>
+      <w:r>
+        <w:rPr>
+          <w:rFonts w:ascii="Times New Roman" w:hAnsi="Times New Roman" w:cs="Times New Roman"/>
+          <w:sz w:val="28"/>
+          <w:szCs w:val="28"/>
+        </w:rPr>
+        <w:t>Изготовление монтажной платы исключительно индивидуально. Для ее параметризации понадобятся размеры и положение суставов кисти =&gt; обязательные переменные параметризации: количество пальцев, положение суставов (длина и ширина частей платин, взаимное расположение) =&gt; необходимо будет сделать расчеты на жесткости и прочность для проектирования ребер жесткости.</w:t>
+      </w:r>
+    </w:p>
+    <w:p>
+      <w:pPr>
+        <w:rPr>
+          <w:rFonts w:ascii="Times New Roman" w:hAnsi="Times New Roman" w:cs="Times New Roman"/>
+          <w:sz w:val="28"/>
+          <w:szCs w:val="28"/>
+        </w:rPr>
+      </w:pPr>
       <w:r>
         <w:rPr>
           <w:rFonts w:ascii="Times New Roman" w:hAnsi="Times New Roman" w:cs="Times New Roman"/>
@@ -47,229 +313,73 @@
           <w:szCs w:val="28"/>
           <w:highlight w:val="yellow"/>
         </w:rPr>
-        <w:t>:</w:t>
-      </w:r>
-    </w:p>
-    <w:p>
-      <w:pPr>
-        <w:rPr>
-          <w:rFonts w:ascii="Times New Roman" w:hAnsi="Times New Roman" w:cs="Times New Roman"/>
-          <w:sz w:val="28"/>
-          <w:szCs w:val="28"/>
-        </w:rPr>
-      </w:pPr>
-      <w:r>
-        <w:rPr>
-          <w:rFonts w:ascii="Times New Roman" w:hAnsi="Times New Roman" w:cs="Times New Roman"/>
-          <w:sz w:val="28"/>
-          <w:szCs w:val="28"/>
-          <w:u w:val="single"/>
-        </w:rPr>
-        <w:t>Детали механизма</w:t>
-      </w:r>
-      <w:r>
-        <w:rPr>
-          <w:rFonts w:ascii="Times New Roman" w:hAnsi="Times New Roman" w:cs="Times New Roman"/>
-          <w:sz w:val="28"/>
-          <w:szCs w:val="28"/>
-        </w:rPr>
-        <w:t xml:space="preserve"> (средней и дистальной фаланги) параметризации пока не подлежат (пока сложно понять, насколько это нужно и сильно ли влияет на работу протеза)</w:t>
-      </w:r>
-    </w:p>
-    <w:p>
-      <w:pPr>
-        <w:rPr>
-          <w:rFonts w:ascii="Times New Roman" w:hAnsi="Times New Roman" w:cs="Times New Roman"/>
-          <w:sz w:val="28"/>
-          <w:szCs w:val="28"/>
-        </w:rPr>
-      </w:pPr>
-      <w:r>
-        <w:rPr>
-          <w:rFonts w:ascii="Times New Roman" w:hAnsi="Times New Roman" w:cs="Times New Roman"/>
-          <w:sz w:val="28"/>
-          <w:szCs w:val="28"/>
-          <w:u w:val="single"/>
-        </w:rPr>
-        <w:t>Соединительные шатуны</w:t>
-      </w:r>
-      <w:r>
-        <w:rPr>
-          <w:rFonts w:ascii="Times New Roman" w:hAnsi="Times New Roman" w:cs="Times New Roman"/>
-          <w:sz w:val="28"/>
-          <w:szCs w:val="28"/>
-        </w:rPr>
-        <w:t>: для соединительных шатунов необходимо будет параметризировать межосевые расстояния. Геометрия подгоняется индивидуально под форму человеческой культи.</w:t>
-      </w:r>
-    </w:p>
-    <w:p>
-      <w:pPr>
-        <w:rPr>
-          <w:rFonts w:ascii="Times New Roman" w:hAnsi="Times New Roman" w:cs="Times New Roman"/>
-          <w:sz w:val="28"/>
-          <w:szCs w:val="28"/>
-        </w:rPr>
-      </w:pPr>
-      <w:r>
-        <w:rPr>
-          <w:rFonts w:ascii="Times New Roman" w:hAnsi="Times New Roman" w:cs="Times New Roman"/>
-          <w:sz w:val="28"/>
-          <w:szCs w:val="28"/>
-          <w:u w:val="single"/>
-        </w:rPr>
-        <w:t>Основание:</w:t>
-      </w:r>
-      <w:r>
-        <w:rPr>
-          <w:rFonts w:ascii="Times New Roman" w:hAnsi="Times New Roman" w:cs="Times New Roman"/>
-          <w:sz w:val="28"/>
-          <w:szCs w:val="28"/>
-        </w:rPr>
-        <w:t xml:space="preserve"> деталь полностью параметризирована под разные размеры рук </w:t>
-      </w:r>
-      <w:r>
-        <w:rPr>
-          <w:rFonts w:ascii="Times New Roman" w:hAnsi="Times New Roman" w:cs="Times New Roman"/>
-          <w:sz w:val="28"/>
-          <w:szCs w:val="28"/>
-        </w:rPr>
-        <w:t>=&gt;</w:t>
-      </w:r>
-      <w:r>
-        <w:rPr>
-          <w:rFonts w:ascii="Times New Roman" w:hAnsi="Times New Roman" w:cs="Times New Roman"/>
-          <w:sz w:val="28"/>
-          <w:szCs w:val="28"/>
-        </w:rPr>
-        <w:t xml:space="preserve"> необходимо проверить схему параметризации.</w:t>
-      </w:r>
-    </w:p>
-    <w:p>
-      <w:pPr>
-        <w:rPr>
-          <w:rFonts w:ascii="Times New Roman" w:hAnsi="Times New Roman" w:cs="Times New Roman"/>
-          <w:sz w:val="28"/>
-          <w:szCs w:val="28"/>
-        </w:rPr>
-      </w:pPr>
-      <w:r>
-        <w:rPr>
-          <w:rFonts w:ascii="Times New Roman" w:hAnsi="Times New Roman" w:cs="Times New Roman"/>
-          <w:sz w:val="28"/>
-          <w:szCs w:val="28"/>
-          <w:u w:val="single"/>
-        </w:rPr>
-        <w:t>Дистальная фаланга</w:t>
-      </w:r>
-      <w:r>
-        <w:rPr>
-          <w:rFonts w:ascii="Times New Roman" w:hAnsi="Times New Roman" w:cs="Times New Roman"/>
-          <w:sz w:val="28"/>
-          <w:szCs w:val="28"/>
-        </w:rPr>
-        <w:t>: необходимо разработать параметризацию габаритов детали под разные размеры рук =</w:t>
-      </w:r>
-      <w:r>
-        <w:rPr>
-          <w:rFonts w:ascii="Times New Roman" w:hAnsi="Times New Roman" w:cs="Times New Roman"/>
-          <w:sz w:val="28"/>
-          <w:szCs w:val="28"/>
-        </w:rPr>
-        <w:t xml:space="preserve">&gt; </w:t>
-      </w:r>
-      <w:r>
-        <w:rPr>
-          <w:rFonts w:ascii="Times New Roman" w:hAnsi="Times New Roman" w:cs="Times New Roman"/>
-          <w:sz w:val="28"/>
-          <w:szCs w:val="28"/>
-        </w:rPr>
-        <w:t xml:space="preserve">параметризация ширины и длины детали </w:t>
-      </w:r>
-    </w:p>
-    <w:p>
-      <w:pPr>
-        <w:rPr>
-          <w:rFonts w:ascii="Times New Roman" w:hAnsi="Times New Roman" w:cs="Times New Roman"/>
-          <w:sz w:val="28"/>
-          <w:szCs w:val="28"/>
-        </w:rPr>
-      </w:pPr>
-      <w:r>
-        <w:rPr>
-          <w:rFonts w:ascii="Times New Roman" w:hAnsi="Times New Roman" w:cs="Times New Roman"/>
-          <w:sz w:val="28"/>
-          <w:szCs w:val="28"/>
-          <w:u w:val="single"/>
-        </w:rPr>
-        <w:t>Кольцо</w:t>
-      </w:r>
-      <w:r>
-        <w:rPr>
-          <w:rFonts w:ascii="Times New Roman" w:hAnsi="Times New Roman" w:cs="Times New Roman"/>
-          <w:sz w:val="28"/>
-          <w:szCs w:val="28"/>
-        </w:rPr>
-        <w:t>: уже имеется размерный ряд под разные размеры культи пальцев =</w:t>
-      </w:r>
-      <w:r>
-        <w:rPr>
-          <w:rFonts w:ascii="Times New Roman" w:hAnsi="Times New Roman" w:cs="Times New Roman"/>
-          <w:sz w:val="28"/>
-          <w:szCs w:val="28"/>
-        </w:rPr>
-        <w:t xml:space="preserve">&gt; </w:t>
-      </w:r>
-      <w:r>
-        <w:rPr>
-          <w:rFonts w:ascii="Times New Roman" w:hAnsi="Times New Roman" w:cs="Times New Roman"/>
-          <w:sz w:val="28"/>
-          <w:szCs w:val="28"/>
-        </w:rPr>
-        <w:t>доработать параметризацию, чтобы деталь корректно строилась под выбранный размерный ряд.</w:t>
-      </w:r>
-    </w:p>
-    <w:p>
-      <w:pPr>
-        <w:rPr>
-          <w:rFonts w:ascii="Times New Roman" w:hAnsi="Times New Roman" w:cs="Times New Roman"/>
-          <w:sz w:val="28"/>
-          <w:szCs w:val="28"/>
-        </w:rPr>
-      </w:pPr>
-      <w:r>
-        <w:rPr>
-          <w:rFonts w:ascii="Times New Roman" w:hAnsi="Times New Roman" w:cs="Times New Roman"/>
-          <w:sz w:val="28"/>
-          <w:szCs w:val="28"/>
-          <w:u w:val="single"/>
-        </w:rPr>
-        <w:t>Монтажная пла</w:t>
-      </w:r>
-      <w:r>
-        <w:rPr>
-          <w:rFonts w:ascii="Times New Roman" w:hAnsi="Times New Roman" w:cs="Times New Roman"/>
-          <w:sz w:val="28"/>
-          <w:szCs w:val="28"/>
-          <w:u w:val="single"/>
-        </w:rPr>
-        <w:t>с</w:t>
-      </w:r>
-      <w:r>
-        <w:rPr>
-          <w:rFonts w:ascii="Times New Roman" w:hAnsi="Times New Roman" w:cs="Times New Roman"/>
-          <w:sz w:val="28"/>
-          <w:szCs w:val="28"/>
-          <w:u w:val="single"/>
-        </w:rPr>
-        <w:t>тина</w:t>
-      </w:r>
-      <w:r>
-        <w:rPr>
-          <w:rFonts w:ascii="Times New Roman" w:hAnsi="Times New Roman" w:cs="Times New Roman"/>
-          <w:sz w:val="28"/>
-          <w:szCs w:val="28"/>
-        </w:rPr>
-        <w:t xml:space="preserve"> (</w:t>
+        <w:t xml:space="preserve">4.1.2. Ассоциативные с 3D моделями чертежи и спецификации, выполненные в соответствии с стандартами ЕСКД. Формат чертежей: SOLIDWORKS (версия не выше 2023 SP4) или Компас 3D (Версия не выше V20); TIFF/PDF (при экспорте чертежей в PDF должны применяться стандартные шрифты </w:t>
+      </w:r>
+      <w:proofErr w:type="spellStart"/>
+      <w:r>
+        <w:rPr>
+          <w:rFonts w:ascii="Times New Roman" w:hAnsi="Times New Roman" w:cs="Times New Roman"/>
+          <w:sz w:val="28"/>
+          <w:szCs w:val="28"/>
+          <w:highlight w:val="yellow"/>
+        </w:rPr>
+        <w:t>Windows</w:t>
+      </w:r>
+      <w:proofErr w:type="spellEnd"/>
+      <w:r>
+        <w:rPr>
+          <w:rFonts w:ascii="Times New Roman" w:hAnsi="Times New Roman" w:cs="Times New Roman"/>
+          <w:sz w:val="28"/>
+          <w:szCs w:val="28"/>
+          <w:highlight w:val="yellow"/>
+        </w:rPr>
+        <w:t xml:space="preserve">: </w:t>
+      </w:r>
+      <w:proofErr w:type="spellStart"/>
+      <w:r>
+        <w:rPr>
+          <w:rFonts w:ascii="Times New Roman" w:hAnsi="Times New Roman" w:cs="Times New Roman"/>
+          <w:sz w:val="28"/>
+          <w:szCs w:val="28"/>
+          <w:highlight w:val="yellow"/>
+        </w:rPr>
+        <w:t>Arial</w:t>
+      </w:r>
+      <w:proofErr w:type="spellEnd"/>
+      <w:r>
+        <w:rPr>
+          <w:rFonts w:ascii="Times New Roman" w:hAnsi="Times New Roman" w:cs="Times New Roman"/>
+          <w:sz w:val="28"/>
+          <w:szCs w:val="28"/>
+          <w:highlight w:val="yellow"/>
+        </w:rPr>
+        <w:t xml:space="preserve"> или ISOPEUR).</w:t>
+      </w:r>
+    </w:p>
+    <w:p>
+      <w:pPr>
+        <w:rPr>
+          <w:rFonts w:ascii="Times New Roman" w:hAnsi="Times New Roman" w:cs="Times New Roman"/>
+          <w:sz w:val="28"/>
+          <w:szCs w:val="28"/>
+        </w:rPr>
+      </w:pPr>
+      <w:r>
+        <w:rPr>
+          <w:rFonts w:ascii="Times New Roman" w:hAnsi="Times New Roman" w:cs="Times New Roman"/>
+          <w:sz w:val="28"/>
+          <w:szCs w:val="28"/>
+          <w:highlight w:val="yellow"/>
+        </w:rPr>
+        <w:t>4.1.3. 3D модели изделия в формате STEP и STL, содержащие достаточную и полную информацию для изготовления составных частей изделия.</w:t>
+      </w:r>
+      <w:r>
+        <w:rPr>
+          <w:rFonts w:ascii="Times New Roman" w:hAnsi="Times New Roman" w:cs="Times New Roman"/>
+          <w:sz w:val="28"/>
+          <w:szCs w:val="28"/>
+        </w:rPr>
+        <w:br/>
       </w:r>
       <w:r>
         <w:rPr>
@@ -278,7 +388,7 @@
           <w:szCs w:val="28"/>
           <w:lang w:val="en-US"/>
         </w:rPr>
-        <w:t>Wrist</w:t>
+        <w:t>STEP</w:t>
       </w:r>
       <w:r>
         <w:rPr>
@@ -293,34 +403,33 @@
           <w:rFonts w:ascii="Times New Roman" w:hAnsi="Times New Roman" w:cs="Times New Roman"/>
           <w:sz w:val="28"/>
           <w:szCs w:val="28"/>
+        </w:rPr>
+        <w:t xml:space="preserve">и </w:t>
+      </w:r>
+      <w:r>
+        <w:rPr>
+          <w:rFonts w:ascii="Times New Roman" w:hAnsi="Times New Roman" w:cs="Times New Roman"/>
+          <w:sz w:val="28"/>
+          <w:szCs w:val="28"/>
           <w:lang w:val="en-US"/>
         </w:rPr>
-        <w:t>plate</w:t>
-      </w:r>
-      <w:r>
-        <w:rPr>
-          <w:rFonts w:ascii="Times New Roman" w:hAnsi="Times New Roman" w:cs="Times New Roman"/>
-          <w:sz w:val="28"/>
-          <w:szCs w:val="28"/>
-        </w:rPr>
-        <w:t xml:space="preserve">): </w:t>
-      </w:r>
-    </w:p>
-    <w:p>
-      <w:pPr>
-        <w:rPr>
-          <w:rFonts w:ascii="Times New Roman" w:hAnsi="Times New Roman" w:cs="Times New Roman"/>
-          <w:sz w:val="28"/>
-          <w:szCs w:val="28"/>
-        </w:rPr>
-      </w:pPr>
-      <w:r>
-        <w:rPr>
-          <w:rFonts w:ascii="Times New Roman" w:hAnsi="Times New Roman" w:cs="Times New Roman"/>
-          <w:sz w:val="28"/>
-          <w:szCs w:val="28"/>
-        </w:rPr>
-        <w:t>Изготовление монтажной платы исключительно индивидуально. Для ее параметризации понадобятся размеры и положение суставов кисти =&gt; обязательные переменные параметризации: количество пальцев, положение суставов (длина и ширина частей платин, взаимное расположение) =&gt; необходимо будет сделать расчеты на жесткости и прочность для проектирования ребер жесткости.</w:t>
+        <w:t>STL</w:t>
+      </w:r>
+      <w:r>
+        <w:rPr>
+          <w:rFonts w:ascii="Times New Roman" w:hAnsi="Times New Roman" w:cs="Times New Roman"/>
+          <w:sz w:val="28"/>
+          <w:szCs w:val="28"/>
+        </w:rPr>
+        <w:t xml:space="preserve"> </w:t>
+      </w:r>
+      <w:r>
+        <w:rPr>
+          <w:rFonts w:ascii="Times New Roman" w:hAnsi="Times New Roman" w:cs="Times New Roman"/>
+          <w:sz w:val="28"/>
+          <w:szCs w:val="28"/>
+        </w:rPr>
+        <w:t>модели будут получены после конечной проверки всех деталей на разработку и изготовление. Сейчас есть промежуточный комплект файлов для изготовления.</w:t>
       </w:r>
     </w:p>
     <w:p>
@@ -338,7 +447,7 @@
           <w:szCs w:val="28"/>
           <w:highlight w:val="yellow"/>
         </w:rPr>
-        <w:t xml:space="preserve">4.1.2. Ассоциативные с 3D моделями чертежи и спецификации, выполненные в соответствии с стандартами ЕСКД. Формат чертежей: SOLIDWORKS (версия не выше 2023 SP4) или Компас 3D (Версия не выше V20); TIFF/PDF (при экспорте чертежей в PDF должны применяться стандартные шрифты </w:t>
+        <w:t xml:space="preserve">4.1.4. Проект технических условий на Изделие в формате MS </w:t>
       </w:r>
       <w:proofErr w:type="spellStart"/>
       <w:r>
@@ -348,7 +457,7 @@
           <w:szCs w:val="28"/>
           <w:highlight w:val="yellow"/>
         </w:rPr>
-        <w:t>Windows</w:t>
+        <w:t>Word</w:t>
       </w:r>
       <w:proofErr w:type="spellEnd"/>
       <w:r>
@@ -358,140 +467,6 @@
           <w:szCs w:val="28"/>
           <w:highlight w:val="yellow"/>
         </w:rPr>
-        <w:t xml:space="preserve">: </w:t>
-      </w:r>
-      <w:proofErr w:type="spellStart"/>
-      <w:r>
-        <w:rPr>
-          <w:rFonts w:ascii="Times New Roman" w:hAnsi="Times New Roman" w:cs="Times New Roman"/>
-          <w:sz w:val="28"/>
-          <w:szCs w:val="28"/>
-          <w:highlight w:val="yellow"/>
-        </w:rPr>
-        <w:t>Arial</w:t>
-      </w:r>
-      <w:proofErr w:type="spellEnd"/>
-      <w:r>
-        <w:rPr>
-          <w:rFonts w:ascii="Times New Roman" w:hAnsi="Times New Roman" w:cs="Times New Roman"/>
-          <w:sz w:val="28"/>
-          <w:szCs w:val="28"/>
-          <w:highlight w:val="yellow"/>
-        </w:rPr>
-        <w:t xml:space="preserve"> или ISOPEUR).</w:t>
-      </w:r>
-    </w:p>
-    <w:p>
-      <w:pPr>
-        <w:rPr>
-          <w:rFonts w:ascii="Times New Roman" w:hAnsi="Times New Roman" w:cs="Times New Roman"/>
-          <w:sz w:val="28"/>
-          <w:szCs w:val="28"/>
-        </w:rPr>
-      </w:pPr>
-      <w:r>
-        <w:rPr>
-          <w:rFonts w:ascii="Times New Roman" w:hAnsi="Times New Roman" w:cs="Times New Roman"/>
-          <w:sz w:val="28"/>
-          <w:szCs w:val="28"/>
-          <w:highlight w:val="yellow"/>
-        </w:rPr>
-        <w:t>4.1.3. 3D модели изделия в формате STEP и STL, содержащие достаточную и полную информацию для изготовления составных частей изделия.</w:t>
-      </w:r>
-      <w:r>
-        <w:rPr>
-          <w:rFonts w:ascii="Times New Roman" w:hAnsi="Times New Roman" w:cs="Times New Roman"/>
-          <w:sz w:val="28"/>
-          <w:szCs w:val="28"/>
-        </w:rPr>
-        <w:br/>
-      </w:r>
-      <w:r>
-        <w:rPr>
-          <w:rFonts w:ascii="Times New Roman" w:hAnsi="Times New Roman" w:cs="Times New Roman"/>
-          <w:sz w:val="28"/>
-          <w:szCs w:val="28"/>
-          <w:lang w:val="en-US"/>
-        </w:rPr>
-        <w:t>STEP</w:t>
-      </w:r>
-      <w:r>
-        <w:rPr>
-          <w:rFonts w:ascii="Times New Roman" w:hAnsi="Times New Roman" w:cs="Times New Roman"/>
-          <w:sz w:val="28"/>
-          <w:szCs w:val="28"/>
-        </w:rPr>
-        <w:t xml:space="preserve"> </w:t>
-      </w:r>
-      <w:r>
-        <w:rPr>
-          <w:rFonts w:ascii="Times New Roman" w:hAnsi="Times New Roman" w:cs="Times New Roman"/>
-          <w:sz w:val="28"/>
-          <w:szCs w:val="28"/>
-        </w:rPr>
-        <w:t xml:space="preserve">и </w:t>
-      </w:r>
-      <w:r>
-        <w:rPr>
-          <w:rFonts w:ascii="Times New Roman" w:hAnsi="Times New Roman" w:cs="Times New Roman"/>
-          <w:sz w:val="28"/>
-          <w:szCs w:val="28"/>
-          <w:lang w:val="en-US"/>
-        </w:rPr>
-        <w:t>STL</w:t>
-      </w:r>
-      <w:r>
-        <w:rPr>
-          <w:rFonts w:ascii="Times New Roman" w:hAnsi="Times New Roman" w:cs="Times New Roman"/>
-          <w:sz w:val="28"/>
-          <w:szCs w:val="28"/>
-        </w:rPr>
-        <w:t xml:space="preserve"> </w:t>
-      </w:r>
-      <w:r>
-        <w:rPr>
-          <w:rFonts w:ascii="Times New Roman" w:hAnsi="Times New Roman" w:cs="Times New Roman"/>
-          <w:sz w:val="28"/>
-          <w:szCs w:val="28"/>
-        </w:rPr>
-        <w:t>модели будут получены после конечной проверки всех деталей на разработку и изготовление. Сейчас есть промежуточный комплект файлов для изготовления.</w:t>
-      </w:r>
-    </w:p>
-    <w:p>
-      <w:pPr>
-        <w:rPr>
-          <w:rFonts w:ascii="Times New Roman" w:hAnsi="Times New Roman" w:cs="Times New Roman"/>
-          <w:sz w:val="28"/>
-          <w:szCs w:val="28"/>
-        </w:rPr>
-      </w:pPr>
-      <w:r>
-        <w:rPr>
-          <w:rFonts w:ascii="Times New Roman" w:hAnsi="Times New Roman" w:cs="Times New Roman"/>
-          <w:sz w:val="28"/>
-          <w:szCs w:val="28"/>
-          <w:highlight w:val="yellow"/>
-        </w:rPr>
-        <w:t xml:space="preserve">4.1.4. Проект технических условий на Изделие в формате MS </w:t>
-      </w:r>
-      <w:proofErr w:type="spellStart"/>
-      <w:r>
-        <w:rPr>
-          <w:rFonts w:ascii="Times New Roman" w:hAnsi="Times New Roman" w:cs="Times New Roman"/>
-          <w:sz w:val="28"/>
-          <w:szCs w:val="28"/>
-          <w:highlight w:val="yellow"/>
-        </w:rPr>
-        <w:t>Word</w:t>
-      </w:r>
-      <w:proofErr w:type="spellEnd"/>
-      <w:r>
-        <w:rPr>
-          <w:rFonts w:ascii="Times New Roman" w:hAnsi="Times New Roman" w:cs="Times New Roman"/>
-          <w:sz w:val="28"/>
-          <w:szCs w:val="28"/>
-          <w:highlight w:val="yellow"/>
-        </w:rPr>
         <w:t xml:space="preserve"> и PDF.</w:t>
       </w:r>
     </w:p>
@@ -509,15 +484,7 @@
           <w:sz w:val="28"/>
           <w:szCs w:val="28"/>
         </w:rPr>
-        <w:t>П</w:t>
-      </w:r>
-      <w:r>
-        <w:rPr>
-          <w:rFonts w:ascii="Times New Roman" w:hAnsi="Times New Roman" w:cs="Times New Roman"/>
-          <w:sz w:val="28"/>
-          <w:szCs w:val="28"/>
-        </w:rPr>
-        <w:t>ри содействии завода «Металлист»</w:t>
+        <w:t>При содействии завода «Металлист»</w:t>
       </w:r>
     </w:p>
     <w:p>
@@ -573,15 +540,7 @@
           <w:sz w:val="28"/>
           <w:szCs w:val="28"/>
         </w:rPr>
-        <w:t>П</w:t>
-      </w:r>
-      <w:r>
-        <w:rPr>
-          <w:rFonts w:ascii="Times New Roman" w:hAnsi="Times New Roman" w:cs="Times New Roman"/>
-          <w:sz w:val="28"/>
-          <w:szCs w:val="28"/>
-        </w:rPr>
-        <w:t>ри содействии завода «Металлист»</w:t>
+        <w:t>При содействии завода «Металлист»</w:t>
       </w:r>
     </w:p>
     <w:p>
@@ -620,101 +579,6 @@
           <w:highlight w:val="yellow"/>
         </w:rPr>
         <w:t xml:space="preserve"> и PDF. Форма таблицы – произвольная.</w:t>
-      </w:r>
-    </w:p>
-    <w:p>
-      <w:pPr>
-        <w:rPr>
-          <w:rFonts w:ascii="Times New Roman" w:hAnsi="Times New Roman" w:cs="Times New Roman"/>
-          <w:sz w:val="28"/>
-          <w:szCs w:val="28"/>
-        </w:rPr>
-      </w:pPr>
-      <w:r>
-        <w:rPr>
-          <w:rFonts w:ascii="Times New Roman" w:hAnsi="Times New Roman" w:cs="Times New Roman"/>
-          <w:sz w:val="28"/>
-          <w:szCs w:val="28"/>
-        </w:rPr>
-        <w:t>П</w:t>
-      </w:r>
-      <w:r>
-        <w:rPr>
-          <w:rFonts w:ascii="Times New Roman" w:hAnsi="Times New Roman" w:cs="Times New Roman"/>
-          <w:sz w:val="28"/>
-          <w:szCs w:val="28"/>
-        </w:rPr>
-        <w:t>ри содействии завода «Металлист»</w:t>
-      </w:r>
-    </w:p>
-    <w:p>
-      <w:pPr>
-        <w:rPr>
-          <w:rFonts w:ascii="Times New Roman" w:hAnsi="Times New Roman" w:cs="Times New Roman"/>
-          <w:sz w:val="28"/>
-          <w:szCs w:val="28"/>
-        </w:rPr>
-      </w:pPr>
-      <w:r>
-        <w:rPr>
-          <w:rFonts w:ascii="Times New Roman" w:hAnsi="Times New Roman" w:cs="Times New Roman"/>
-          <w:sz w:val="28"/>
-          <w:szCs w:val="28"/>
-          <w:highlight w:val="yellow"/>
-        </w:rPr>
-        <w:t>4.2. Макет Изделия с пятью пальцами и монтажной пластиной, выполненный методом SLA/LCD/DLP-печати из фотополимерных смол - 1 комплект;</w:t>
-      </w:r>
-      <w:r>
-        <w:rPr>
-          <w:rFonts w:ascii="Times New Roman" w:hAnsi="Times New Roman" w:cs="Times New Roman"/>
-          <w:sz w:val="28"/>
-          <w:szCs w:val="28"/>
-        </w:rPr>
-        <w:br/>
-        <w:t>Изготовление будет на базе завода «Металлист»</w:t>
-      </w:r>
-    </w:p>
-    <w:p>
-      <w:pPr>
-        <w:rPr>
-          <w:rFonts w:ascii="Times New Roman" w:hAnsi="Times New Roman" w:cs="Times New Roman"/>
-          <w:sz w:val="28"/>
-          <w:szCs w:val="28"/>
-        </w:rPr>
-      </w:pPr>
-      <w:r>
-        <w:rPr>
-          <w:rFonts w:ascii="Times New Roman" w:hAnsi="Times New Roman" w:cs="Times New Roman"/>
-          <w:sz w:val="28"/>
-          <w:szCs w:val="28"/>
-          <w:highlight w:val="yellow"/>
-        </w:rPr>
-        <w:t>4.3. Функциональное изделие с пятью пальцами и монтажной пластиной, изготовленное в соответствии с разработанной КД – 1 комплект.</w:t>
-      </w:r>
-    </w:p>
-    <w:p>
-      <w:pPr>
-        <w:rPr>
-          <w:rFonts w:ascii="Times New Roman" w:hAnsi="Times New Roman" w:cs="Times New Roman"/>
-          <w:sz w:val="28"/>
-          <w:szCs w:val="28"/>
-        </w:rPr>
-      </w:pPr>
-      <w:r>
-        <w:rPr>
-          <w:rFonts w:ascii="Times New Roman" w:hAnsi="Times New Roman" w:cs="Times New Roman"/>
-          <w:sz w:val="28"/>
-          <w:szCs w:val="28"/>
-        </w:rPr>
-        <w:t>Изготовление будет на базе завода «Металлист»</w:t>
-      </w:r>
-      <w:r>
-        <w:rPr>
-          <w:rFonts w:ascii="Times New Roman" w:hAnsi="Times New Roman" w:cs="Times New Roman"/>
-          <w:sz w:val="28"/>
-          <w:szCs w:val="28"/>
-        </w:rPr>
-        <w:t>. Разработка КД также будет при содействии завода «Металлист»</w:t>
       </w:r>
     </w:p>
     <w:p>

</xml_diff>